<commit_message>
clean up temp files
</commit_message>
<xml_diff>
--- a/Assignment #7/Instructions - Assignment 7.docx
+++ b/Assignment #7/Instructions - Assignment 7.docx
@@ -187,10 +187,28 @@
       <w:r>
         <w:rPr>
           <w:rFonts w:cstheme="minorHAnsi"/>
-          <w:color w:val="282829"/>
-          <w:shd w:val="clear" w:color="auto" w:fill="FFFFFF"/>
-        </w:rPr>
-        <w:t xml:space="preserve">GitHub Project: </w:t>
+          <w:b/>
+          <w:bCs/>
+          <w:color w:val="282829"/>
+          <w:shd w:val="clear" w:color="auto" w:fill="FFFFFF"/>
+        </w:rPr>
+        <w:t>GitHub Project:</w:t>
+      </w:r>
+      <w:r>
+        <w:rPr>
+          <w:rFonts w:cstheme="minorHAnsi"/>
+          <w:color w:val="282829"/>
+          <w:shd w:val="clear" w:color="auto" w:fill="FFFFFF"/>
+        </w:rPr>
+        <w:t xml:space="preserve"> </w:t>
+      </w:r>
+      <w:r>
+        <w:rPr>
+          <w:rFonts w:cstheme="minorHAnsi"/>
+          <w:color w:val="282829"/>
+          <w:shd w:val="clear" w:color="auto" w:fill="FFFFFF"/>
+        </w:rPr>
+        <w:t>https://github.com/CSC4500/Jared-Heeringa</w:t>
       </w:r>
     </w:p>
     <w:sectPr>

</xml_diff>

<commit_message>
Added instructions for NodeJS connection
</commit_message>
<xml_diff>
--- a/Assignment #7/Instructions - Assignment 7.docx
+++ b/Assignment #7/Instructions - Assignment 7.docx
@@ -6,12 +6,16 @@
       <w:pPr>
         <w:jc w:val="center"/>
         <w:rPr>
+          <w:b/>
+          <w:bCs/>
           <w:sz w:val="24"/>
           <w:szCs w:val="24"/>
         </w:rPr>
       </w:pPr>
       <w:r>
         <w:rPr>
+          <w:b/>
+          <w:bCs/>
           <w:sz w:val="24"/>
           <w:szCs w:val="24"/>
         </w:rPr>
@@ -168,12 +172,10 @@
       <w:r>
         <w:rPr>
           <w:rFonts w:cstheme="minorHAnsi"/>
-          <w:i/>
-          <w:iCs/>
-          <w:color w:val="282829"/>
-          <w:shd w:val="clear" w:color="auto" w:fill="FFFFFF"/>
-        </w:rPr>
-        <w:t>(See Assignment #7 FlipGrid Wall)</w:t>
+          <w:color w:val="282829"/>
+          <w:shd w:val="clear" w:color="auto" w:fill="FFFFFF"/>
+        </w:rPr>
+        <w:t>https://flipgrid.com/s/zuWXNwjXxsKZ</w:t>
       </w:r>
     </w:p>
     <w:p>
@@ -202,13 +204,60 @@
         </w:rPr>
         <w:t xml:space="preserve"> </w:t>
       </w:r>
-      <w:r>
-        <w:rPr>
-          <w:rFonts w:cstheme="minorHAnsi"/>
-          <w:color w:val="282829"/>
-          <w:shd w:val="clear" w:color="auto" w:fill="FFFFFF"/>
-        </w:rPr>
-        <w:t>https://github.com/CSC4500/Jared-Heeringa</w:t>
+      <w:hyperlink r:id="rId4" w:history="1">
+        <w:r>
+          <w:rPr>
+            <w:rStyle w:val="Hyperlink"/>
+            <w:rFonts w:cstheme="minorHAnsi"/>
+            <w:shd w:val="clear" w:color="auto" w:fill="FFFFFF"/>
+          </w:rPr>
+          <w:t>https://github.com/CSC4500/Jared-Heeringa</w:t>
+        </w:r>
+      </w:hyperlink>
+    </w:p>
+    <w:p>
+      <w:pPr>
+        <w:rPr>
+          <w:rFonts w:cstheme="minorHAnsi"/>
+          <w:color w:val="282829"/>
+          <w:shd w:val="clear" w:color="auto" w:fill="FFFFFF"/>
+        </w:rPr>
+      </w:pPr>
+    </w:p>
+    <w:p>
+      <w:pPr>
+        <w:rPr>
+          <w:rFonts w:cstheme="minorHAnsi"/>
+          <w:color w:val="282829"/>
+          <w:shd w:val="clear" w:color="auto" w:fill="FFFFFF"/>
+        </w:rPr>
+      </w:pPr>
+      <w:r>
+        <w:rPr>
+          <w:rFonts w:cstheme="minorHAnsi"/>
+          <w:color w:val="282829"/>
+          <w:highlight w:val="yellow"/>
+          <w:shd w:val="clear" w:color="auto" w:fill="FFFFFF"/>
+        </w:rPr>
+        <w:t>(See GitHub folder assignment #7 for rendered version of “</w:t>
+      </w:r>
+      <w:r>
+        <w:rPr>
+          <w:rFonts w:cstheme="minorHAnsi"/>
+          <w:color w:val="282829"/>
+          <w:highlight w:val="yellow"/>
+          <w:shd w:val="clear" w:color="auto" w:fill="FFFFFF"/>
+        </w:rPr>
+        <w:t>NodeJS-Connection-Instructions.md</w:t>
+      </w:r>
+      <w:r>
+        <w:rPr>
+          <w:rFonts w:cstheme="minorHAnsi"/>
+          <w:color w:val="282829"/>
+          <w:highlight w:val="yellow"/>
+          <w:shd w:val="clear" w:color="auto" w:fill="FFFFFF"/>
+        </w:rPr>
+        <w:t>”)</w:t>
       </w:r>
     </w:p>
     <w:sectPr>
@@ -648,6 +697,29 @@
     <w:semiHidden/>
     <w:unhideWhenUsed/>
   </w:style>
+  <w:style w:type="character" w:styleId="Hyperlink">
+    <w:name w:val="Hyperlink"/>
+    <w:basedOn w:val="DefaultParagraphFont"/>
+    <w:uiPriority w:val="99"/>
+    <w:unhideWhenUsed/>
+    <w:rsid w:val="00D53038"/>
+    <w:rPr>
+      <w:color w:val="0563C1" w:themeColor="hyperlink"/>
+      <w:u w:val="single"/>
+    </w:rPr>
+  </w:style>
+  <w:style w:type="character" w:styleId="UnresolvedMention">
+    <w:name w:val="Unresolved Mention"/>
+    <w:basedOn w:val="DefaultParagraphFont"/>
+    <w:uiPriority w:val="99"/>
+    <w:semiHidden/>
+    <w:unhideWhenUsed/>
+    <w:rsid w:val="00D53038"/>
+    <w:rPr>
+      <w:color w:val="605E5C"/>
+      <w:shd w:val="clear" w:color="auto" w:fill="E1DFDD"/>
+    </w:rPr>
+  </w:style>
 </w:styles>
 </file>
 

</xml_diff>